<commit_message>
Update SRS version 2.0
</commit_message>
<xml_diff>
--- a/SRS.docx
+++ b/SRS.docx
@@ -1,6 +1,6 @@
 
 <file path=word/document.xml><?xml version="1.0" encoding="utf-8"?>
-<w:document xmlns:wpc="http://schemas.microsoft.com/office/word/2010/wordprocessingCanvas" xmlns:mc="http://schemas.openxmlformats.org/markup-compatibility/2006" xmlns:o="urn:schemas-microsoft-com:office:office" xmlns:r="http://schemas.openxmlformats.org/officeDocument/2006/relationships" xmlns:m="http://schemas.openxmlformats.org/officeDocument/2006/math" xmlns:v="urn:schemas-microsoft-com:vml" xmlns:wp14="http://schemas.microsoft.com/office/word/2010/wordprocessingDrawing" xmlns:wp="http://schemas.openxmlformats.org/drawingml/2006/wordprocessingDrawing" xmlns:w10="urn:schemas-microsoft-com:office:word" xmlns:w="http://schemas.openxmlformats.org/wordprocessingml/2006/main" xmlns:w14="http://schemas.microsoft.com/office/word/2010/wordml" xmlns:wpg="http://schemas.microsoft.com/office/word/2010/wordprocessingGroup" xmlns:wpi="http://schemas.microsoft.com/office/word/2010/wordprocessingInk" xmlns:wne="http://schemas.microsoft.com/office/word/2006/wordml" xmlns:wps="http://schemas.microsoft.com/office/word/2010/wordprocessingShape" mc:Ignorable="w14 wp14">
+<w:document xmlns:ve="http://schemas.openxmlformats.org/markup-compatibility/2006" xmlns:o="urn:schemas-microsoft-com:office:office" xmlns:r="http://schemas.openxmlformats.org/officeDocument/2006/relationships" xmlns:m="http://schemas.openxmlformats.org/officeDocument/2006/math" xmlns:v="urn:schemas-microsoft-com:vml" xmlns:wp="http://schemas.openxmlformats.org/drawingml/2006/wordprocessingDrawing" xmlns:w10="urn:schemas-microsoft-com:office:word" xmlns:w="http://schemas.openxmlformats.org/wordprocessingml/2006/main" xmlns:wne="http://schemas.microsoft.com/office/word/2006/wordml">
   <w:body>
     <w:p>
       <w:pPr>
@@ -86,6 +86,99 @@
         <w:br/>
         <w:t>SRS-01: System shall provide an interface to display history of the temple.</w:t>
       </w:r>
+      <w:r>
+        <w:rPr>
+          <w:rFonts w:cstheme="minorHAnsi"/>
+          <w:color w:val="FF0000"/>
+          <w:sz w:val="24"/>
+          <w:szCs w:val="24"/>
+        </w:rPr>
+        <w:br/>
+      </w:r>
+      <w:r>
+        <w:rPr>
+          <w:rFonts w:cstheme="minorHAnsi"/>
+          <w:color w:val="FF0000"/>
+          <w:sz w:val="24"/>
+          <w:szCs w:val="24"/>
+        </w:rPr>
+        <w:tab/>
+        <w:t xml:space="preserve">System shall show a button bar, which are </w:t>
+      </w:r>
+      <w:r>
+        <w:rPr>
+          <w:rFonts w:cstheme="minorHAnsi"/>
+          <w:color w:val="FF0000"/>
+          <w:sz w:val="24"/>
+          <w:szCs w:val="24"/>
+        </w:rPr>
+        <w:t xml:space="preserve">Home, History, Activity, Map, Dharma </w:t>
+      </w:r>
+      <w:r>
+        <w:rPr>
+          <w:rFonts w:cstheme="minorHAnsi"/>
+          <w:color w:val="FF0000"/>
+          <w:sz w:val="24"/>
+          <w:szCs w:val="24"/>
+        </w:rPr>
+        <w:t xml:space="preserve">  </w:t>
+      </w:r>
+      <w:r>
+        <w:rPr>
+          <w:rFonts w:cstheme="minorHAnsi"/>
+          <w:color w:val="FF0000"/>
+          <w:sz w:val="24"/>
+          <w:szCs w:val="24"/>
+        </w:rPr>
+        <w:t>Q&amp;A</w:t>
+      </w:r>
+      <w:r>
+        <w:rPr>
+          <w:rFonts w:cstheme="minorHAnsi"/>
+          <w:color w:val="FF0000"/>
+          <w:sz w:val="24"/>
+          <w:szCs w:val="24"/>
+        </w:rPr>
+        <w:t>.</w:t>
+      </w:r>
+      <w:r>
+        <w:rPr>
+          <w:rFonts w:cstheme="minorHAnsi"/>
+          <w:color w:val="FF0000"/>
+          <w:sz w:val="24"/>
+          <w:szCs w:val="24"/>
+        </w:rPr>
+        <w:br/>
+      </w:r>
+      <w:r>
+        <w:rPr>
+          <w:rFonts w:cstheme="minorHAnsi"/>
+          <w:color w:val="FF0000"/>
+          <w:sz w:val="24"/>
+          <w:szCs w:val="24"/>
+        </w:rPr>
+        <w:tab/>
+        <w:t>System shall show the user email.</w:t>
+      </w:r>
+      <w:r>
+        <w:rPr>
+          <w:rFonts w:cstheme="minorHAnsi"/>
+          <w:color w:val="FF0000"/>
+          <w:sz w:val="24"/>
+          <w:szCs w:val="24"/>
+        </w:rPr>
+        <w:br/>
+      </w:r>
+      <w:r>
+        <w:rPr>
+          <w:rFonts w:cstheme="minorHAnsi"/>
+          <w:color w:val="FF0000"/>
+          <w:sz w:val="24"/>
+          <w:szCs w:val="24"/>
+        </w:rPr>
+        <w:tab/>
+        <w:t>System shall show a link to logout.</w:t>
+      </w:r>
     </w:p>
     <w:p>
       <w:pPr>
@@ -153,6 +246,118 @@
         <w:br/>
         <w:t>SRS-02: System shall provide an interface to display current activities of the temple.</w:t>
       </w:r>
+      <w:r>
+        <w:rPr>
+          <w:rFonts w:cstheme="minorHAnsi"/>
+          <w:color w:val="FF0000"/>
+          <w:sz w:val="24"/>
+          <w:szCs w:val="24"/>
+        </w:rPr>
+        <w:br/>
+      </w:r>
+      <w:r>
+        <w:rPr>
+          <w:rFonts w:cstheme="minorHAnsi"/>
+          <w:color w:val="FF0000"/>
+          <w:sz w:val="24"/>
+          <w:szCs w:val="24"/>
+        </w:rPr>
+        <w:tab/>
+        <w:t>The system shall show a tab bar, which are an annual activity and other activity.</w:t>
+      </w:r>
+      <w:r>
+        <w:rPr>
+          <w:rFonts w:cstheme="minorHAnsi"/>
+          <w:color w:val="FF0000"/>
+          <w:sz w:val="24"/>
+          <w:szCs w:val="24"/>
+        </w:rPr>
+        <w:br/>
+      </w:r>
+      <w:r>
+        <w:rPr>
+          <w:rFonts w:cstheme="minorHAnsi"/>
+          <w:color w:val="FF0000"/>
+          <w:sz w:val="24"/>
+          <w:szCs w:val="24"/>
+        </w:rPr>
+        <w:tab/>
+        <w:t xml:space="preserve">System shall show a button bar, which are </w:t>
+      </w:r>
+      <w:r>
+        <w:rPr>
+          <w:rFonts w:cstheme="minorHAnsi"/>
+          <w:color w:val="FF0000"/>
+          <w:sz w:val="24"/>
+          <w:szCs w:val="24"/>
+        </w:rPr>
+        <w:t xml:space="preserve">Home, History, Activity, Map, Dharma </w:t>
+      </w:r>
+      <w:r>
+        <w:rPr>
+          <w:rFonts w:cstheme="minorHAnsi"/>
+          <w:color w:val="FF0000"/>
+          <w:sz w:val="24"/>
+          <w:szCs w:val="24"/>
+        </w:rPr>
+        <w:t xml:space="preserve">  </w:t>
+      </w:r>
+      <w:r>
+        <w:rPr>
+          <w:rFonts w:cstheme="minorHAnsi"/>
+          <w:color w:val="FF0000"/>
+          <w:sz w:val="24"/>
+          <w:szCs w:val="24"/>
+        </w:rPr>
+        <w:t>Q&amp;A</w:t>
+      </w:r>
+      <w:r>
+        <w:rPr>
+          <w:rFonts w:cstheme="minorHAnsi"/>
+          <w:color w:val="FF0000"/>
+          <w:sz w:val="24"/>
+          <w:szCs w:val="24"/>
+        </w:rPr>
+        <w:t>.</w:t>
+      </w:r>
+      <w:r>
+        <w:rPr>
+          <w:rFonts w:cstheme="minorHAnsi"/>
+          <w:color w:val="FF0000"/>
+          <w:sz w:val="24"/>
+          <w:szCs w:val="24"/>
+        </w:rPr>
+        <w:br/>
+      </w:r>
+      <w:r>
+        <w:rPr>
+          <w:rFonts w:cstheme="minorHAnsi"/>
+          <w:color w:val="FF0000"/>
+          <w:sz w:val="24"/>
+          <w:szCs w:val="24"/>
+        </w:rPr>
+        <w:tab/>
+        <w:t>System shall show the user email.</w:t>
+      </w:r>
+      <w:r>
+        <w:rPr>
+          <w:rFonts w:cstheme="minorHAnsi"/>
+          <w:color w:val="FF0000"/>
+          <w:sz w:val="24"/>
+          <w:szCs w:val="24"/>
+        </w:rPr>
+        <w:br/>
+      </w:r>
+      <w:r>
+        <w:rPr>
+          <w:rFonts w:cstheme="minorHAnsi"/>
+          <w:color w:val="FF0000"/>
+          <w:sz w:val="24"/>
+          <w:szCs w:val="24"/>
+        </w:rPr>
+        <w:tab/>
+        <w:t>System shall show a link to logout.</w:t>
+      </w:r>
     </w:p>
     <w:p>
       <w:pPr>
@@ -431,6 +636,99 @@
         </w:rPr>
         <w:t>: System shall display a map to show the location of the temple.</w:t>
       </w:r>
+      <w:r>
+        <w:rPr>
+          <w:rFonts w:cstheme="minorHAnsi"/>
+          <w:color w:val="FF0000"/>
+          <w:sz w:val="24"/>
+          <w:szCs w:val="24"/>
+        </w:rPr>
+        <w:br/>
+      </w:r>
+      <w:r>
+        <w:rPr>
+          <w:rFonts w:cstheme="minorHAnsi"/>
+          <w:color w:val="FF0000"/>
+          <w:sz w:val="24"/>
+          <w:szCs w:val="24"/>
+        </w:rPr>
+        <w:tab/>
+        <w:t xml:space="preserve">System shall show a button bar, which are </w:t>
+      </w:r>
+      <w:r>
+        <w:rPr>
+          <w:rFonts w:cstheme="minorHAnsi"/>
+          <w:color w:val="FF0000"/>
+          <w:sz w:val="24"/>
+          <w:szCs w:val="24"/>
+        </w:rPr>
+        <w:t xml:space="preserve">Home, History, Activity, Map, Dharma </w:t>
+      </w:r>
+      <w:r>
+        <w:rPr>
+          <w:rFonts w:cstheme="minorHAnsi"/>
+          <w:color w:val="FF0000"/>
+          <w:sz w:val="24"/>
+          <w:szCs w:val="24"/>
+        </w:rPr>
+        <w:t xml:space="preserve">  </w:t>
+      </w:r>
+      <w:r>
+        <w:rPr>
+          <w:rFonts w:cstheme="minorHAnsi"/>
+          <w:color w:val="FF0000"/>
+          <w:sz w:val="24"/>
+          <w:szCs w:val="24"/>
+        </w:rPr>
+        <w:t>Q&amp;A</w:t>
+      </w:r>
+      <w:r>
+        <w:rPr>
+          <w:rFonts w:cstheme="minorHAnsi"/>
+          <w:color w:val="FF0000"/>
+          <w:sz w:val="24"/>
+          <w:szCs w:val="24"/>
+        </w:rPr>
+        <w:t>.</w:t>
+      </w:r>
+      <w:r>
+        <w:rPr>
+          <w:rFonts w:cstheme="minorHAnsi"/>
+          <w:color w:val="FF0000"/>
+          <w:sz w:val="24"/>
+          <w:szCs w:val="24"/>
+        </w:rPr>
+        <w:br/>
+      </w:r>
+      <w:r>
+        <w:rPr>
+          <w:rFonts w:cstheme="minorHAnsi"/>
+          <w:color w:val="FF0000"/>
+          <w:sz w:val="24"/>
+          <w:szCs w:val="24"/>
+        </w:rPr>
+        <w:tab/>
+        <w:t>System shall show the user email.</w:t>
+      </w:r>
+      <w:r>
+        <w:rPr>
+          <w:rFonts w:cstheme="minorHAnsi"/>
+          <w:color w:val="FF0000"/>
+          <w:sz w:val="24"/>
+          <w:szCs w:val="24"/>
+        </w:rPr>
+        <w:br/>
+      </w:r>
+      <w:r>
+        <w:rPr>
+          <w:rFonts w:cstheme="minorHAnsi"/>
+          <w:color w:val="FF0000"/>
+          <w:sz w:val="24"/>
+          <w:szCs w:val="24"/>
+        </w:rPr>
+        <w:tab/>
+        <w:t>System shall show a link to logout.</w:t>
+      </w:r>
     </w:p>
     <w:p>
       <w:pPr>
@@ -808,7 +1106,17 @@
           <w:sz w:val="24"/>
           <w:szCs w:val="24"/>
         </w:rPr>
-        <w:t xml:space="preserve"> and password is not matched.’</w:t>
+        <w:t xml:space="preserve"> and password is not </w:t>
+      </w:r>
+      <w:r>
+        <w:rPr>
+          <w:rFonts w:cstheme="minorHAnsi"/>
+          <w:color w:val="FF0000"/>
+          <w:sz w:val="24"/>
+          <w:szCs w:val="24"/>
+        </w:rPr>
+        <w:lastRenderedPageBreak/>
+        <w:t>matched.’</w:t>
       </w:r>
       <w:r>
         <w:rPr>
@@ -1154,15 +1462,6 @@
           <w:szCs w:val="24"/>
         </w:rPr>
         <w:br/>
-      </w:r>
-      <w:r>
-        <w:rPr>
-          <w:rFonts w:cstheme="minorHAnsi"/>
-          <w:color w:val="FF0000"/>
-          <w:sz w:val="24"/>
-          <w:szCs w:val="24"/>
-        </w:rPr>
-        <w:lastRenderedPageBreak/>
         <w:t>SR</w:t>
       </w:r>
       <w:r>
@@ -1282,6 +1581,99 @@
         </w:rPr>
         <w:br/>
         <w:t>SRS-14: System shall show send successfully.</w:t>
+      </w:r>
+      <w:r>
+        <w:rPr>
+          <w:rFonts w:cstheme="minorHAnsi"/>
+          <w:color w:val="FF0000"/>
+          <w:sz w:val="24"/>
+          <w:szCs w:val="24"/>
+        </w:rPr>
+        <w:br/>
+      </w:r>
+      <w:r>
+        <w:rPr>
+          <w:rFonts w:cstheme="minorHAnsi"/>
+          <w:color w:val="FF0000"/>
+          <w:sz w:val="24"/>
+          <w:szCs w:val="24"/>
+        </w:rPr>
+        <w:tab/>
+        <w:t xml:space="preserve">System shall show a button bar, which are </w:t>
+      </w:r>
+      <w:r>
+        <w:rPr>
+          <w:rFonts w:cstheme="minorHAnsi"/>
+          <w:color w:val="FF0000"/>
+          <w:sz w:val="24"/>
+          <w:szCs w:val="24"/>
+        </w:rPr>
+        <w:t xml:space="preserve">Home, History, Activity, Map, Dharma </w:t>
+      </w:r>
+      <w:r>
+        <w:rPr>
+          <w:rFonts w:cstheme="minorHAnsi"/>
+          <w:color w:val="FF0000"/>
+          <w:sz w:val="24"/>
+          <w:szCs w:val="24"/>
+        </w:rPr>
+        <w:t xml:space="preserve">  </w:t>
+      </w:r>
+      <w:r>
+        <w:rPr>
+          <w:rFonts w:cstheme="minorHAnsi"/>
+          <w:color w:val="FF0000"/>
+          <w:sz w:val="24"/>
+          <w:szCs w:val="24"/>
+        </w:rPr>
+        <w:t>Q&amp;A</w:t>
+      </w:r>
+      <w:r>
+        <w:rPr>
+          <w:rFonts w:cstheme="minorHAnsi"/>
+          <w:color w:val="FF0000"/>
+          <w:sz w:val="24"/>
+          <w:szCs w:val="24"/>
+        </w:rPr>
+        <w:t>.</w:t>
+      </w:r>
+      <w:r>
+        <w:rPr>
+          <w:rFonts w:cstheme="minorHAnsi"/>
+          <w:color w:val="FF0000"/>
+          <w:sz w:val="24"/>
+          <w:szCs w:val="24"/>
+        </w:rPr>
+        <w:br/>
+      </w:r>
+      <w:r>
+        <w:rPr>
+          <w:rFonts w:cstheme="minorHAnsi"/>
+          <w:color w:val="FF0000"/>
+          <w:sz w:val="24"/>
+          <w:szCs w:val="24"/>
+        </w:rPr>
+        <w:tab/>
+        <w:t>System shall show the user email.</w:t>
+      </w:r>
+      <w:r>
+        <w:rPr>
+          <w:rFonts w:cstheme="minorHAnsi"/>
+          <w:color w:val="FF0000"/>
+          <w:sz w:val="24"/>
+          <w:szCs w:val="24"/>
+        </w:rPr>
+        <w:br/>
+      </w:r>
+      <w:r>
+        <w:rPr>
+          <w:rFonts w:cstheme="minorHAnsi"/>
+          <w:color w:val="FF0000"/>
+          <w:sz w:val="24"/>
+          <w:szCs w:val="24"/>
+        </w:rPr>
+        <w:tab/>
+        <w:t>System shall show a link to logout.</w:t>
       </w:r>
     </w:p>
     <w:p>
@@ -1368,6 +1760,109 @@
         </w:rPr>
         <w:t>: System shall provide the interface to display web-board of the temple.</w:t>
       </w:r>
+      <w:r>
+        <w:rPr>
+          <w:rFonts w:cstheme="minorHAnsi"/>
+          <w:color w:val="FF0000"/>
+          <w:sz w:val="24"/>
+          <w:szCs w:val="24"/>
+        </w:rPr>
+        <w:br/>
+        <w:t xml:space="preserve">              System shall show the question from the database into the interface.</w:t>
+      </w:r>
+      <w:r>
+        <w:rPr>
+          <w:rFonts w:cstheme="minorHAnsi"/>
+          <w:color w:val="FF0000"/>
+          <w:sz w:val="24"/>
+          <w:szCs w:val="24"/>
+        </w:rPr>
+        <w:br/>
+      </w:r>
+      <w:r>
+        <w:rPr>
+          <w:rFonts w:cstheme="minorHAnsi"/>
+          <w:color w:val="FF0000"/>
+          <w:sz w:val="24"/>
+          <w:szCs w:val="24"/>
+        </w:rPr>
+        <w:tab/>
+        <w:t xml:space="preserve">System shall show a button bar, which are </w:t>
+      </w:r>
+      <w:r>
+        <w:rPr>
+          <w:rFonts w:cstheme="minorHAnsi"/>
+          <w:color w:val="FF0000"/>
+          <w:sz w:val="24"/>
+          <w:szCs w:val="24"/>
+        </w:rPr>
+        <w:t xml:space="preserve">Home, History, Activity, Map, Dharma </w:t>
+      </w:r>
+      <w:r>
+        <w:rPr>
+          <w:rFonts w:cstheme="minorHAnsi"/>
+          <w:color w:val="FF0000"/>
+          <w:sz w:val="24"/>
+          <w:szCs w:val="24"/>
+        </w:rPr>
+        <w:t xml:space="preserve">  </w:t>
+      </w:r>
+      <w:r>
+        <w:rPr>
+          <w:rFonts w:cstheme="minorHAnsi"/>
+          <w:color w:val="FF0000"/>
+          <w:sz w:val="24"/>
+          <w:szCs w:val="24"/>
+        </w:rPr>
+        <w:t>Q&amp;A</w:t>
+      </w:r>
+      <w:r>
+        <w:rPr>
+          <w:rFonts w:cstheme="minorHAnsi"/>
+          <w:color w:val="FF0000"/>
+          <w:sz w:val="24"/>
+          <w:szCs w:val="24"/>
+        </w:rPr>
+        <w:t>.</w:t>
+      </w:r>
+      <w:r>
+        <w:rPr>
+          <w:rFonts w:cstheme="minorHAnsi"/>
+          <w:color w:val="FF0000"/>
+          <w:sz w:val="24"/>
+          <w:szCs w:val="24"/>
+        </w:rPr>
+        <w:br/>
+      </w:r>
+      <w:r>
+        <w:rPr>
+          <w:rFonts w:cstheme="minorHAnsi"/>
+          <w:color w:val="FF0000"/>
+          <w:sz w:val="24"/>
+          <w:szCs w:val="24"/>
+        </w:rPr>
+        <w:tab/>
+        <w:t>System shall show the user email.</w:t>
+      </w:r>
+      <w:r>
+        <w:rPr>
+          <w:rFonts w:cstheme="minorHAnsi"/>
+          <w:color w:val="FF0000"/>
+          <w:sz w:val="24"/>
+          <w:szCs w:val="24"/>
+        </w:rPr>
+        <w:br/>
+      </w:r>
+      <w:r>
+        <w:rPr>
+          <w:rFonts w:cstheme="minorHAnsi"/>
+          <w:color w:val="FF0000"/>
+          <w:sz w:val="24"/>
+          <w:szCs w:val="24"/>
+        </w:rPr>
+        <w:tab/>
+        <w:t>System shall show a link to logout.</w:t>
+      </w:r>
     </w:p>
     <w:p>
       <w:pPr>
@@ -1689,6 +2184,7 @@
           <w:sz w:val="24"/>
           <w:szCs w:val="24"/>
         </w:rPr>
+        <w:lastRenderedPageBreak/>
         <w:t>SRS-12</w:t>
       </w:r>
       <w:r>
@@ -1870,6 +2366,99 @@
         </w:rPr>
         <w:t>System shall store history information to database.</w:t>
       </w:r>
+      <w:r>
+        <w:rPr>
+          <w:rFonts w:cstheme="minorHAnsi"/>
+          <w:color w:val="FF0000"/>
+          <w:sz w:val="24"/>
+          <w:szCs w:val="24"/>
+        </w:rPr>
+        <w:br/>
+      </w:r>
+      <w:r>
+        <w:rPr>
+          <w:rFonts w:cstheme="minorHAnsi"/>
+          <w:color w:val="FF0000"/>
+          <w:sz w:val="24"/>
+          <w:szCs w:val="24"/>
+        </w:rPr>
+        <w:tab/>
+        <w:t xml:space="preserve">System shall show a button bar, which are </w:t>
+      </w:r>
+      <w:r>
+        <w:rPr>
+          <w:rFonts w:cstheme="minorHAnsi"/>
+          <w:color w:val="FF0000"/>
+          <w:sz w:val="24"/>
+          <w:szCs w:val="24"/>
+        </w:rPr>
+        <w:t xml:space="preserve">Home, History, Activity, Map, Dharma </w:t>
+      </w:r>
+      <w:r>
+        <w:rPr>
+          <w:rFonts w:cstheme="minorHAnsi"/>
+          <w:color w:val="FF0000"/>
+          <w:sz w:val="24"/>
+          <w:szCs w:val="24"/>
+        </w:rPr>
+        <w:t xml:space="preserve">  </w:t>
+      </w:r>
+      <w:r>
+        <w:rPr>
+          <w:rFonts w:cstheme="minorHAnsi"/>
+          <w:color w:val="FF0000"/>
+          <w:sz w:val="24"/>
+          <w:szCs w:val="24"/>
+        </w:rPr>
+        <w:t>Q&amp;A</w:t>
+      </w:r>
+      <w:r>
+        <w:rPr>
+          <w:rFonts w:cstheme="minorHAnsi"/>
+          <w:color w:val="FF0000"/>
+          <w:sz w:val="24"/>
+          <w:szCs w:val="24"/>
+        </w:rPr>
+        <w:t>.</w:t>
+      </w:r>
+      <w:r>
+        <w:rPr>
+          <w:rFonts w:cstheme="minorHAnsi"/>
+          <w:color w:val="FF0000"/>
+          <w:sz w:val="24"/>
+          <w:szCs w:val="24"/>
+        </w:rPr>
+        <w:br/>
+      </w:r>
+      <w:r>
+        <w:rPr>
+          <w:rFonts w:cstheme="minorHAnsi"/>
+          <w:color w:val="FF0000"/>
+          <w:sz w:val="24"/>
+          <w:szCs w:val="24"/>
+        </w:rPr>
+        <w:tab/>
+        <w:t>System shall show the admin email.</w:t>
+      </w:r>
+      <w:r>
+        <w:rPr>
+          <w:rFonts w:cstheme="minorHAnsi"/>
+          <w:color w:val="FF0000"/>
+          <w:sz w:val="24"/>
+          <w:szCs w:val="24"/>
+        </w:rPr>
+        <w:br/>
+      </w:r>
+      <w:r>
+        <w:rPr>
+          <w:rFonts w:cstheme="minorHAnsi"/>
+          <w:color w:val="FF0000"/>
+          <w:sz w:val="24"/>
+          <w:szCs w:val="24"/>
+        </w:rPr>
+        <w:tab/>
+        <w:t>System shall show a link to logout.</w:t>
+      </w:r>
     </w:p>
     <w:p>
       <w:pPr>
@@ -1926,14 +2515,6 @@
           <w:szCs w:val="24"/>
         </w:rPr>
         <w:br/>
-      </w:r>
-      <w:r>
-        <w:rPr>
-          <w:rFonts w:cstheme="minorHAnsi"/>
-          <w:color w:val="FF0000"/>
-          <w:sz w:val="24"/>
-          <w:szCs w:val="24"/>
-        </w:rPr>
         <w:t>SRS-02: System shall provide an interface to display current activities of the temple.</w:t>
       </w:r>
       <w:r>
@@ -1944,25 +2525,43 @@
           <w:szCs w:val="24"/>
         </w:rPr>
         <w:br/>
-        <w:t xml:space="preserve">SRS-21: System </w:t>
-      </w:r>
-      <w:r>
-        <w:rPr>
-          <w:rFonts w:cstheme="minorHAnsi"/>
-          <w:color w:val="FF0000"/>
-          <w:sz w:val="24"/>
-          <w:szCs w:val="24"/>
-        </w:rPr>
-        <w:t xml:space="preserve">shall provide </w:t>
-      </w:r>
-      <w:r>
-        <w:rPr>
-          <w:rFonts w:cstheme="minorHAnsi"/>
-          <w:color w:val="FF0000"/>
-          <w:sz w:val="24"/>
-          <w:szCs w:val="24"/>
-        </w:rPr>
-        <w:t>an interface which is annual activities and other activities.</w:t>
+        <w:t xml:space="preserve">SRS-21: System shall provide </w:t>
+      </w:r>
+      <w:r>
+        <w:rPr>
+          <w:rFonts w:cstheme="minorHAnsi"/>
+          <w:color w:val="FF0000"/>
+          <w:sz w:val="24"/>
+          <w:szCs w:val="24"/>
+        </w:rPr>
+        <w:t>a tab bar</w:t>
+      </w:r>
+      <w:r>
+        <w:rPr>
+          <w:rFonts w:cstheme="minorHAnsi"/>
+          <w:color w:val="FF0000"/>
+          <w:sz w:val="24"/>
+          <w:szCs w:val="24"/>
+        </w:rPr>
+        <w:t xml:space="preserve"> which </w:t>
+      </w:r>
+      <w:r>
+        <w:rPr>
+          <w:rFonts w:cstheme="minorHAnsi"/>
+          <w:color w:val="FF0000"/>
+          <w:sz w:val="24"/>
+          <w:szCs w:val="24"/>
+        </w:rPr>
+        <w:t>are</w:t>
+      </w:r>
+      <w:r>
+        <w:rPr>
+          <w:rFonts w:cstheme="minorHAnsi"/>
+          <w:color w:val="FF0000"/>
+          <w:sz w:val="24"/>
+          <w:szCs w:val="24"/>
+        </w:rPr>
+        <w:t xml:space="preserve"> annual activities and other activities.</w:t>
       </w:r>
       <w:r>
         <w:rPr>
@@ -2035,34 +2634,7 @@
           <w:sz w:val="24"/>
           <w:szCs w:val="24"/>
         </w:rPr>
-        <w:t xml:space="preserve">: </w:t>
-      </w:r>
-      <w:r>
-        <w:rPr>
-          <w:rFonts w:cstheme="minorHAnsi"/>
-          <w:color w:val="FF0000"/>
-          <w:sz w:val="24"/>
-          <w:szCs w:val="24"/>
-        </w:rPr>
-        <w:t xml:space="preserve">System shall provide a frame of </w:t>
-      </w:r>
-      <w:r>
-        <w:rPr>
-          <w:rFonts w:cstheme="minorHAnsi"/>
-          <w:color w:val="FF0000"/>
-          <w:sz w:val="24"/>
-          <w:szCs w:val="24"/>
-        </w:rPr>
-        <w:t>activity</w:t>
-      </w:r>
-      <w:r>
-        <w:rPr>
-          <w:rFonts w:cstheme="minorHAnsi"/>
-          <w:color w:val="FF0000"/>
-          <w:sz w:val="24"/>
-          <w:szCs w:val="24"/>
-        </w:rPr>
-        <w:t xml:space="preserve"> </w:t>
+        <w:t xml:space="preserve">: System shall provide a frame of activity </w:t>
       </w:r>
       <w:r>
         <w:rPr>
@@ -2080,7 +2652,154 @@
           <w:sz w:val="24"/>
           <w:szCs w:val="24"/>
         </w:rPr>
-        <w:t>description</w:t>
+        <w:t>description.</w:t>
+      </w:r>
+      <w:r>
+        <w:rPr>
+          <w:rFonts w:cstheme="minorHAnsi"/>
+          <w:color w:val="FF0000"/>
+          <w:sz w:val="24"/>
+          <w:szCs w:val="24"/>
+        </w:rPr>
+        <w:br/>
+        <w:t>SRS-53</w:t>
+      </w:r>
+      <w:r>
+        <w:rPr>
+          <w:rFonts w:cstheme="minorHAnsi"/>
+          <w:color w:val="FF0000"/>
+          <w:sz w:val="24"/>
+          <w:szCs w:val="24"/>
+        </w:rPr>
+        <w:t xml:space="preserve">: System shall </w:t>
+      </w:r>
+      <w:r>
+        <w:rPr>
+          <w:rFonts w:cstheme="minorHAnsi"/>
+          <w:color w:val="FF0000"/>
+          <w:sz w:val="24"/>
+          <w:szCs w:val="24"/>
+        </w:rPr>
+        <w:t>provide a button to edit description.</w:t>
+      </w:r>
+      <w:r>
+        <w:rPr>
+          <w:rFonts w:cstheme="minorHAnsi"/>
+          <w:color w:val="FF0000"/>
+          <w:sz w:val="24"/>
+          <w:szCs w:val="24"/>
+        </w:rPr>
+        <w:br/>
+        <w:t>SRS-54</w:t>
+      </w:r>
+      <w:r>
+        <w:rPr>
+          <w:rFonts w:cstheme="minorHAnsi"/>
+          <w:color w:val="FF0000"/>
+          <w:sz w:val="24"/>
+          <w:szCs w:val="24"/>
+        </w:rPr>
+        <w:t>: System shall provide a button to delete activity.</w:t>
+      </w:r>
+      <w:r>
+        <w:rPr>
+          <w:rFonts w:cstheme="minorHAnsi"/>
+          <w:color w:val="FF0000"/>
+          <w:sz w:val="24"/>
+          <w:szCs w:val="24"/>
+        </w:rPr>
+        <w:br/>
+      </w:r>
+      <w:r>
+        <w:rPr>
+          <w:rFonts w:cstheme="minorHAnsi"/>
+          <w:color w:val="FF0000"/>
+          <w:sz w:val="24"/>
+          <w:szCs w:val="24"/>
+        </w:rPr>
+        <w:t>SRS-55</w:t>
+      </w:r>
+      <w:r>
+        <w:rPr>
+          <w:rFonts w:cstheme="minorHAnsi"/>
+          <w:color w:val="FF0000"/>
+          <w:sz w:val="24"/>
+          <w:szCs w:val="24"/>
+        </w:rPr>
+        <w:t>: System shall provide a scroll bar.</w:t>
+      </w:r>
+      <w:r>
+        <w:rPr>
+          <w:rFonts w:cstheme="minorHAnsi"/>
+          <w:color w:val="FF0000"/>
+          <w:sz w:val="24"/>
+          <w:szCs w:val="24"/>
+        </w:rPr>
+        <w:br/>
+      </w:r>
+      <w:r>
+        <w:rPr>
+          <w:rFonts w:cstheme="minorHAnsi"/>
+          <w:color w:val="FF0000"/>
+          <w:sz w:val="24"/>
+          <w:szCs w:val="24"/>
+        </w:rPr>
+        <w:t>SRS-56</w:t>
+      </w:r>
+      <w:r>
+        <w:rPr>
+          <w:rFonts w:cstheme="minorHAnsi"/>
+          <w:color w:val="FF0000"/>
+          <w:sz w:val="24"/>
+          <w:szCs w:val="24"/>
+        </w:rPr>
+        <w:t>: System shall provide a button to cancel.</w:t>
+      </w:r>
+      <w:r>
+        <w:rPr>
+          <w:rFonts w:cstheme="minorHAnsi"/>
+          <w:color w:val="FF0000"/>
+          <w:sz w:val="24"/>
+          <w:szCs w:val="24"/>
+        </w:rPr>
+        <w:br/>
+      </w:r>
+      <w:r>
+        <w:rPr>
+          <w:rFonts w:cstheme="minorHAnsi"/>
+          <w:color w:val="FF0000"/>
+          <w:sz w:val="24"/>
+          <w:szCs w:val="24"/>
+        </w:rPr>
+        <w:tab/>
+        <w:t xml:space="preserve">System shall show a button bar, which are </w:t>
+      </w:r>
+      <w:r>
+        <w:rPr>
+          <w:rFonts w:cstheme="minorHAnsi"/>
+          <w:color w:val="FF0000"/>
+          <w:sz w:val="24"/>
+          <w:szCs w:val="24"/>
+        </w:rPr>
+        <w:t xml:space="preserve">Home, History, Activity, Map, Dharma </w:t>
+      </w:r>
+      <w:r>
+        <w:rPr>
+          <w:rFonts w:cstheme="minorHAnsi"/>
+          <w:color w:val="FF0000"/>
+          <w:sz w:val="24"/>
+          <w:szCs w:val="24"/>
+        </w:rPr>
+        <w:t xml:space="preserve">  </w:t>
+      </w:r>
+      <w:r>
+        <w:rPr>
+          <w:rFonts w:cstheme="minorHAnsi"/>
+          <w:color w:val="FF0000"/>
+          <w:sz w:val="24"/>
+          <w:szCs w:val="24"/>
+        </w:rPr>
+        <w:t>Q&amp;A</w:t>
       </w:r>
       <w:r>
         <w:rPr>
@@ -2090,107 +2809,6 @@
           <w:szCs w:val="24"/>
         </w:rPr>
         <w:t>.</w:t>
-      </w:r>
-      <w:r>
-        <w:rPr>
-          <w:rFonts w:cstheme="minorHAnsi"/>
-          <w:color w:val="FF0000"/>
-          <w:sz w:val="24"/>
-          <w:szCs w:val="24"/>
-        </w:rPr>
-        <w:br/>
-        <w:t>SRS-53</w:t>
-      </w:r>
-      <w:r>
-        <w:rPr>
-          <w:rFonts w:cstheme="minorHAnsi"/>
-          <w:color w:val="FF0000"/>
-          <w:sz w:val="24"/>
-          <w:szCs w:val="24"/>
-        </w:rPr>
-        <w:t xml:space="preserve">: System shall </w:t>
-      </w:r>
-      <w:r>
-        <w:rPr>
-          <w:rFonts w:cstheme="minorHAnsi"/>
-          <w:color w:val="FF0000"/>
-          <w:sz w:val="24"/>
-          <w:szCs w:val="24"/>
-        </w:rPr>
-        <w:t>provide a button to edit description.</w:t>
-      </w:r>
-      <w:r>
-        <w:rPr>
-          <w:rFonts w:cstheme="minorHAnsi"/>
-          <w:color w:val="FF0000"/>
-          <w:sz w:val="24"/>
-          <w:szCs w:val="24"/>
-        </w:rPr>
-        <w:br/>
-        <w:t>SRS-54</w:t>
-      </w:r>
-      <w:r>
-        <w:rPr>
-          <w:rFonts w:cstheme="minorHAnsi"/>
-          <w:color w:val="FF0000"/>
-          <w:sz w:val="24"/>
-          <w:szCs w:val="24"/>
-        </w:rPr>
-        <w:t>: System shall provide a button to delete activity.</w:t>
-      </w:r>
-      <w:r>
-        <w:rPr>
-          <w:rFonts w:cstheme="minorHAnsi"/>
-          <w:color w:val="FF0000"/>
-          <w:sz w:val="24"/>
-          <w:szCs w:val="24"/>
-        </w:rPr>
-        <w:br/>
-      </w:r>
-      <w:r>
-        <w:rPr>
-          <w:rFonts w:cstheme="minorHAnsi"/>
-          <w:color w:val="FF0000"/>
-          <w:sz w:val="24"/>
-          <w:szCs w:val="24"/>
-        </w:rPr>
-        <w:t>SRS-55</w:t>
-      </w:r>
-      <w:r>
-        <w:rPr>
-          <w:rFonts w:cstheme="minorHAnsi"/>
-          <w:color w:val="FF0000"/>
-          <w:sz w:val="24"/>
-          <w:szCs w:val="24"/>
-        </w:rPr>
-        <w:t>: System shall provide a scroll bar.</w:t>
-      </w:r>
-      <w:r>
-        <w:rPr>
-          <w:rFonts w:cstheme="minorHAnsi"/>
-          <w:color w:val="FF0000"/>
-          <w:sz w:val="24"/>
-          <w:szCs w:val="24"/>
-        </w:rPr>
-        <w:br/>
-      </w:r>
-      <w:r>
-        <w:rPr>
-          <w:rFonts w:cstheme="minorHAnsi"/>
-          <w:color w:val="FF0000"/>
-          <w:sz w:val="24"/>
-          <w:szCs w:val="24"/>
-        </w:rPr>
-        <w:t>SRS-56</w:t>
-      </w:r>
-      <w:r>
-        <w:rPr>
-          <w:rFonts w:cstheme="minorHAnsi"/>
-          <w:color w:val="FF0000"/>
-          <w:sz w:val="24"/>
-          <w:szCs w:val="24"/>
-        </w:rPr>
-        <w:t>: System shall provide a button to cancel.</w:t>
       </w:r>
     </w:p>
     <w:p>
@@ -2230,14 +2848,6 @@
           <w:szCs w:val="24"/>
         </w:rPr>
         <w:br/>
-      </w:r>
-      <w:r>
-        <w:rPr>
-          <w:rFonts w:cstheme="minorHAnsi"/>
-          <w:color w:val="FF0000"/>
-          <w:sz w:val="24"/>
-          <w:szCs w:val="24"/>
-        </w:rPr>
         <w:t>SRS-02: System shall provide an interface to display current activities of the temple.</w:t>
       </w:r>
       <w:r>
@@ -2248,33 +2858,60 @@
           <w:szCs w:val="24"/>
         </w:rPr>
         <w:br/>
-      </w:r>
-      <w:r>
-        <w:rPr>
-          <w:rFonts w:cstheme="minorHAnsi"/>
-          <w:color w:val="FF0000"/>
-          <w:sz w:val="24"/>
-          <w:szCs w:val="24"/>
-        </w:rPr>
-        <w:t>SRS-21: System shall provide an interface which is annual activities and other activities.</w:t>
-      </w:r>
-      <w:r>
-        <w:rPr>
-          <w:rFonts w:cstheme="minorHAnsi"/>
-          <w:color w:val="FF0000"/>
-          <w:sz w:val="24"/>
-          <w:szCs w:val="24"/>
-        </w:rPr>
-        <w:br/>
-      </w:r>
-      <w:r>
-        <w:rPr>
-          <w:rFonts w:cstheme="minorHAnsi"/>
-          <w:color w:val="FF0000"/>
-          <w:sz w:val="24"/>
-          <w:szCs w:val="24"/>
-        </w:rPr>
-        <w:lastRenderedPageBreak/>
+        <w:t xml:space="preserve">SRS-21: System shall provide </w:t>
+      </w:r>
+      <w:r>
+        <w:rPr>
+          <w:rFonts w:cstheme="minorHAnsi"/>
+          <w:color w:val="FF0000"/>
+          <w:sz w:val="24"/>
+          <w:szCs w:val="24"/>
+        </w:rPr>
+        <w:t>a tab bar</w:t>
+      </w:r>
+      <w:r>
+        <w:rPr>
+          <w:rFonts w:cstheme="minorHAnsi"/>
+          <w:color w:val="FF0000"/>
+          <w:sz w:val="24"/>
+          <w:szCs w:val="24"/>
+        </w:rPr>
+        <w:t xml:space="preserve"> which </w:t>
+      </w:r>
+      <w:r>
+        <w:rPr>
+          <w:rFonts w:cstheme="minorHAnsi"/>
+          <w:color w:val="FF0000"/>
+          <w:sz w:val="24"/>
+          <w:szCs w:val="24"/>
+        </w:rPr>
+        <w:t>are</w:t>
+      </w:r>
+      <w:r>
+        <w:rPr>
+          <w:rFonts w:cstheme="minorHAnsi"/>
+          <w:color w:val="FF0000"/>
+          <w:sz w:val="24"/>
+          <w:szCs w:val="24"/>
+        </w:rPr>
+        <w:t xml:space="preserve"> annual activities and other activities.</w:t>
+      </w:r>
+      <w:r>
+        <w:rPr>
+          <w:rFonts w:cstheme="minorHAnsi"/>
+          <w:color w:val="FF0000"/>
+          <w:sz w:val="24"/>
+          <w:szCs w:val="24"/>
+        </w:rPr>
+        <w:br/>
+      </w:r>
+      <w:r>
+        <w:rPr>
+          <w:rFonts w:cstheme="minorHAnsi"/>
+          <w:color w:val="FF0000"/>
+          <w:sz w:val="24"/>
+          <w:szCs w:val="24"/>
+        </w:rPr>
         <w:t>SRS-52</w:t>
       </w:r>
       <w:r>
@@ -2338,7 +2975,62 @@
           <w:sz w:val="24"/>
           <w:szCs w:val="24"/>
         </w:rPr>
-        <w:t>: System shall provide a button to cancel</w:t>
+        <w:t>: System shall provide a button to cancel.</w:t>
+      </w:r>
+      <w:r>
+        <w:rPr>
+          <w:rFonts w:cstheme="minorHAnsi"/>
+          <w:color w:val="FF0000"/>
+          <w:sz w:val="24"/>
+          <w:szCs w:val="24"/>
+        </w:rPr>
+        <w:br/>
+      </w:r>
+      <w:r>
+        <w:rPr>
+          <w:rFonts w:cstheme="minorHAnsi"/>
+          <w:color w:val="FF0000"/>
+          <w:sz w:val="24"/>
+          <w:szCs w:val="24"/>
+        </w:rPr>
+        <w:t>SRS-50</w:t>
+      </w:r>
+      <w:r>
+        <w:rPr>
+          <w:rFonts w:cstheme="minorHAnsi"/>
+          <w:color w:val="FF0000"/>
+          <w:sz w:val="24"/>
+          <w:szCs w:val="24"/>
+        </w:rPr>
+        <w:t>: System shall provide a button to ensure submit.</w:t>
+      </w:r>
+      <w:r>
+        <w:rPr>
+          <w:rFonts w:cstheme="minorHAnsi"/>
+          <w:color w:val="FF0000"/>
+          <w:sz w:val="24"/>
+          <w:szCs w:val="24"/>
+        </w:rPr>
+        <w:br/>
+        <w:t>SRS-</w:t>
+      </w:r>
+      <w:r>
+        <w:rPr>
+          <w:rFonts w:cstheme="minorHAnsi"/>
+          <w:color w:val="FF0000"/>
+          <w:sz w:val="24"/>
+          <w:szCs w:val="24"/>
+        </w:rPr>
+        <w:t>23</w:t>
+      </w:r>
+      <w:r>
+        <w:rPr>
+          <w:rFonts w:cstheme="minorHAnsi"/>
+          <w:color w:val="FF0000"/>
+          <w:sz w:val="24"/>
+          <w:szCs w:val="24"/>
+        </w:rPr>
+        <w:t>: System shall store activity to database</w:t>
       </w:r>
       <w:r>
         <w:rPr>
@@ -2365,44 +3057,35 @@
           <w:sz w:val="24"/>
           <w:szCs w:val="24"/>
         </w:rPr>
-        <w:t>SRS-50</w:t>
-      </w:r>
-      <w:r>
-        <w:rPr>
-          <w:rFonts w:cstheme="minorHAnsi"/>
-          <w:color w:val="FF0000"/>
-          <w:sz w:val="24"/>
-          <w:szCs w:val="24"/>
-        </w:rPr>
-        <w:t>: System shall provide a button to ensure submit.</w:t>
-      </w:r>
-      <w:r>
-        <w:rPr>
-          <w:rFonts w:cstheme="minorHAnsi"/>
-          <w:color w:val="FF0000"/>
-          <w:sz w:val="24"/>
-          <w:szCs w:val="24"/>
-        </w:rPr>
-        <w:br/>
-        <w:t>SRS-</w:t>
-      </w:r>
-      <w:r>
-        <w:rPr>
-          <w:rFonts w:cstheme="minorHAnsi"/>
-          <w:color w:val="FF0000"/>
-          <w:sz w:val="24"/>
-          <w:szCs w:val="24"/>
-        </w:rPr>
-        <w:t>23</w:t>
-      </w:r>
-      <w:r>
-        <w:rPr>
-          <w:rFonts w:cstheme="minorHAnsi"/>
-          <w:color w:val="FF0000"/>
-          <w:sz w:val="24"/>
-          <w:szCs w:val="24"/>
-        </w:rPr>
-        <w:t>: System shall store activity to database</w:t>
+        <w:tab/>
+        <w:t xml:space="preserve">System shall show a button bar, which are </w:t>
+      </w:r>
+      <w:r>
+        <w:rPr>
+          <w:rFonts w:cstheme="minorHAnsi"/>
+          <w:color w:val="FF0000"/>
+          <w:sz w:val="24"/>
+          <w:szCs w:val="24"/>
+        </w:rPr>
+        <w:t xml:space="preserve">Home, History, Activity, Map, Dharma </w:t>
+      </w:r>
+      <w:r>
+        <w:rPr>
+          <w:rFonts w:cstheme="minorHAnsi"/>
+          <w:color w:val="FF0000"/>
+          <w:sz w:val="24"/>
+          <w:szCs w:val="24"/>
+        </w:rPr>
+        <w:t xml:space="preserve">  </w:t>
+      </w:r>
+      <w:r>
+        <w:rPr>
+          <w:rFonts w:cstheme="minorHAnsi"/>
+          <w:color w:val="FF0000"/>
+          <w:sz w:val="24"/>
+          <w:szCs w:val="24"/>
+        </w:rPr>
+        <w:t>Q&amp;A</w:t>
       </w:r>
       <w:r>
         <w:rPr>
@@ -2412,6 +3095,44 @@
           <w:szCs w:val="24"/>
         </w:rPr>
         <w:t>.</w:t>
+      </w:r>
+      <w:r>
+        <w:rPr>
+          <w:rFonts w:cstheme="minorHAnsi"/>
+          <w:color w:val="FF0000"/>
+          <w:sz w:val="24"/>
+          <w:szCs w:val="24"/>
+        </w:rPr>
+        <w:br/>
+      </w:r>
+      <w:r>
+        <w:rPr>
+          <w:rFonts w:cstheme="minorHAnsi"/>
+          <w:color w:val="FF0000"/>
+          <w:sz w:val="24"/>
+          <w:szCs w:val="24"/>
+        </w:rPr>
+        <w:tab/>
+        <w:t>System shall show the admin email.</w:t>
+      </w:r>
+      <w:r>
+        <w:rPr>
+          <w:rFonts w:cstheme="minorHAnsi"/>
+          <w:color w:val="FF0000"/>
+          <w:sz w:val="24"/>
+          <w:szCs w:val="24"/>
+        </w:rPr>
+        <w:br/>
+      </w:r>
+      <w:r>
+        <w:rPr>
+          <w:rFonts w:cstheme="minorHAnsi"/>
+          <w:color w:val="FF0000"/>
+          <w:sz w:val="24"/>
+          <w:szCs w:val="24"/>
+        </w:rPr>
+        <w:tab/>
+        <w:t>System shall show a link to logout.</w:t>
       </w:r>
     </w:p>
     <w:p>
@@ -2469,14 +3190,6 @@
           <w:szCs w:val="24"/>
         </w:rPr>
         <w:br/>
-      </w:r>
-      <w:r>
-        <w:rPr>
-          <w:rFonts w:cstheme="minorHAnsi"/>
-          <w:color w:val="FF0000"/>
-          <w:sz w:val="24"/>
-          <w:szCs w:val="24"/>
-        </w:rPr>
         <w:t>SRS-02: System shall provide an interface to display current activities of the temple.</w:t>
       </w:r>
       <w:r>
@@ -2487,24 +3200,61 @@
           <w:szCs w:val="24"/>
         </w:rPr>
         <w:br/>
-        <w:t>SRS-21: System shall provide an interface which is annual activities and other activities.</w:t>
-      </w:r>
-      <w:r>
-        <w:rPr>
-          <w:rFonts w:cstheme="minorHAnsi"/>
-          <w:color w:val="FF0000"/>
-          <w:sz w:val="24"/>
-          <w:szCs w:val="24"/>
-        </w:rPr>
-        <w:br/>
-      </w:r>
-      <w:r>
-        <w:rPr>
-          <w:rFonts w:cstheme="minorHAnsi"/>
-          <w:color w:val="FF0000"/>
-          <w:sz w:val="24"/>
-          <w:szCs w:val="24"/>
-        </w:rPr>
+        <w:t xml:space="preserve">SRS-21: System shall provide </w:t>
+      </w:r>
+      <w:r>
+        <w:rPr>
+          <w:rFonts w:cstheme="minorHAnsi"/>
+          <w:color w:val="FF0000"/>
+          <w:sz w:val="24"/>
+          <w:szCs w:val="24"/>
+        </w:rPr>
+        <w:t>a tab bar</w:t>
+      </w:r>
+      <w:r>
+        <w:rPr>
+          <w:rFonts w:cstheme="minorHAnsi"/>
+          <w:color w:val="FF0000"/>
+          <w:sz w:val="24"/>
+          <w:szCs w:val="24"/>
+        </w:rPr>
+        <w:t xml:space="preserve"> which </w:t>
+      </w:r>
+      <w:r>
+        <w:rPr>
+          <w:rFonts w:cstheme="minorHAnsi"/>
+          <w:color w:val="FF0000"/>
+          <w:sz w:val="24"/>
+          <w:szCs w:val="24"/>
+        </w:rPr>
+        <w:t>are</w:t>
+      </w:r>
+      <w:r>
+        <w:rPr>
+          <w:rFonts w:cstheme="minorHAnsi"/>
+          <w:color w:val="FF0000"/>
+          <w:sz w:val="24"/>
+          <w:szCs w:val="24"/>
+        </w:rPr>
+        <w:t xml:space="preserve"> annual activities and other activities.</w:t>
+      </w:r>
+      <w:r>
+        <w:rPr>
+          <w:rFonts w:cstheme="minorHAnsi"/>
+          <w:color w:val="FF0000"/>
+          <w:sz w:val="24"/>
+          <w:szCs w:val="24"/>
+        </w:rPr>
+        <w:br/>
+      </w:r>
+      <w:r>
+        <w:rPr>
+          <w:rFonts w:cstheme="minorHAnsi"/>
+          <w:color w:val="FF0000"/>
+          <w:sz w:val="24"/>
+          <w:szCs w:val="24"/>
+        </w:rPr>
+        <w:lastRenderedPageBreak/>
         <w:t>SRS-52</w:t>
       </w:r>
       <w:r>
@@ -2671,14 +3421,6 @@
           <w:szCs w:val="24"/>
         </w:rPr>
         <w:br/>
-      </w:r>
-      <w:r>
-        <w:rPr>
-          <w:rFonts w:cstheme="minorHAnsi"/>
-          <w:color w:val="FF0000"/>
-          <w:sz w:val="24"/>
-          <w:szCs w:val="24"/>
-        </w:rPr>
         <w:t>SRS-</w:t>
       </w:r>
       <w:r>
@@ -2700,6 +3442,99 @@
           <w:szCs w:val="24"/>
         </w:rPr>
         <w:t>: System shall store activity to database.</w:t>
+      </w:r>
+      <w:r>
+        <w:rPr>
+          <w:rFonts w:cstheme="minorHAnsi"/>
+          <w:color w:val="FF0000"/>
+          <w:sz w:val="24"/>
+          <w:szCs w:val="24"/>
+        </w:rPr>
+        <w:br/>
+      </w:r>
+      <w:r>
+        <w:rPr>
+          <w:rFonts w:cstheme="minorHAnsi"/>
+          <w:color w:val="FF0000"/>
+          <w:sz w:val="24"/>
+          <w:szCs w:val="24"/>
+        </w:rPr>
+        <w:tab/>
+        <w:t xml:space="preserve">System shall show a button bar, which are </w:t>
+      </w:r>
+      <w:r>
+        <w:rPr>
+          <w:rFonts w:cstheme="minorHAnsi"/>
+          <w:color w:val="FF0000"/>
+          <w:sz w:val="24"/>
+          <w:szCs w:val="24"/>
+        </w:rPr>
+        <w:t xml:space="preserve">Home, History, Activity, Map, Dharma </w:t>
+      </w:r>
+      <w:r>
+        <w:rPr>
+          <w:rFonts w:cstheme="minorHAnsi"/>
+          <w:color w:val="FF0000"/>
+          <w:sz w:val="24"/>
+          <w:szCs w:val="24"/>
+        </w:rPr>
+        <w:t xml:space="preserve">  </w:t>
+      </w:r>
+      <w:r>
+        <w:rPr>
+          <w:rFonts w:cstheme="minorHAnsi"/>
+          <w:color w:val="FF0000"/>
+          <w:sz w:val="24"/>
+          <w:szCs w:val="24"/>
+        </w:rPr>
+        <w:t>Q&amp;A</w:t>
+      </w:r>
+      <w:r>
+        <w:rPr>
+          <w:rFonts w:cstheme="minorHAnsi"/>
+          <w:color w:val="FF0000"/>
+          <w:sz w:val="24"/>
+          <w:szCs w:val="24"/>
+        </w:rPr>
+        <w:t>.</w:t>
+      </w:r>
+      <w:r>
+        <w:rPr>
+          <w:rFonts w:cstheme="minorHAnsi"/>
+          <w:color w:val="FF0000"/>
+          <w:sz w:val="24"/>
+          <w:szCs w:val="24"/>
+        </w:rPr>
+        <w:br/>
+      </w:r>
+      <w:r>
+        <w:rPr>
+          <w:rFonts w:cstheme="minorHAnsi"/>
+          <w:color w:val="FF0000"/>
+          <w:sz w:val="24"/>
+          <w:szCs w:val="24"/>
+        </w:rPr>
+        <w:tab/>
+        <w:t>System shall show the admin email.</w:t>
+      </w:r>
+      <w:r>
+        <w:rPr>
+          <w:rFonts w:cstheme="minorHAnsi"/>
+          <w:color w:val="FF0000"/>
+          <w:sz w:val="24"/>
+          <w:szCs w:val="24"/>
+        </w:rPr>
+        <w:br/>
+      </w:r>
+      <w:r>
+        <w:rPr>
+          <w:rFonts w:cstheme="minorHAnsi"/>
+          <w:color w:val="FF0000"/>
+          <w:sz w:val="24"/>
+          <w:szCs w:val="24"/>
+        </w:rPr>
+        <w:tab/>
+        <w:t>System shall show a link to logout.</w:t>
       </w:r>
     </w:p>
     <w:p>
@@ -3022,7 +3857,7 @@
 </file>
 
 <file path=word/numbering.xml><?xml version="1.0" encoding="utf-8"?>
-<w:numbering xmlns:wpc="http://schemas.microsoft.com/office/word/2010/wordprocessingCanvas" xmlns:mc="http://schemas.openxmlformats.org/markup-compatibility/2006" xmlns:o="urn:schemas-microsoft-com:office:office" xmlns:r="http://schemas.openxmlformats.org/officeDocument/2006/relationships" xmlns:m="http://schemas.openxmlformats.org/officeDocument/2006/math" xmlns:v="urn:schemas-microsoft-com:vml" xmlns:wp14="http://schemas.microsoft.com/office/word/2010/wordprocessingDrawing" xmlns:wp="http://schemas.openxmlformats.org/drawingml/2006/wordprocessingDrawing" xmlns:w10="urn:schemas-microsoft-com:office:word" xmlns:w="http://schemas.openxmlformats.org/wordprocessingml/2006/main" xmlns:w14="http://schemas.microsoft.com/office/word/2010/wordml" xmlns:wpg="http://schemas.microsoft.com/office/word/2010/wordprocessingGroup" xmlns:wpi="http://schemas.microsoft.com/office/word/2010/wordprocessingInk" xmlns:wne="http://schemas.microsoft.com/office/word/2006/wordml" xmlns:wps="http://schemas.microsoft.com/office/word/2010/wordprocessingShape" mc:Ignorable="w14 wp14">
+<w:numbering xmlns:ve="http://schemas.openxmlformats.org/markup-compatibility/2006" xmlns:o="urn:schemas-microsoft-com:office:office" xmlns:r="http://schemas.openxmlformats.org/officeDocument/2006/relationships" xmlns:m="http://schemas.openxmlformats.org/officeDocument/2006/math" xmlns:v="urn:schemas-microsoft-com:vml" xmlns:wp="http://schemas.openxmlformats.org/drawingml/2006/wordprocessingDrawing" xmlns:w10="urn:schemas-microsoft-com:office:word" xmlns:w="http://schemas.openxmlformats.org/wordprocessingml/2006/main" xmlns:wne="http://schemas.microsoft.com/office/word/2006/wordml">
   <w:abstractNum w:abstractNumId="0">
     <w:nsid w:val="369A7955"/>
     <w:multiLevelType w:val="hybridMultilevel"/>
@@ -3119,7 +3954,7 @@
 </file>
 
 <file path=word/styles.xml><?xml version="1.0" encoding="utf-8"?>
-<w:styles xmlns:mc="http://schemas.openxmlformats.org/markup-compatibility/2006" xmlns:r="http://schemas.openxmlformats.org/officeDocument/2006/relationships" xmlns:w="http://schemas.openxmlformats.org/wordprocessingml/2006/main" xmlns:w14="http://schemas.microsoft.com/office/word/2010/wordml" mc:Ignorable="w14">
+<w:styles xmlns:r="http://schemas.openxmlformats.org/officeDocument/2006/relationships" xmlns:w="http://schemas.openxmlformats.org/wordprocessingml/2006/main">
   <w:docDefaults>
     <w:rPrDefault>
       <w:rPr>
@@ -3274,22 +4109,23 @@
     <w:lsdException w:name="Bibliography" w:uiPriority="37"/>
     <w:lsdException w:name="TOC Heading" w:uiPriority="39" w:qFormat="1"/>
   </w:latentStyles>
-  <w:style w:type="paragraph" w:default="1" w:styleId="a">
+  <w:style w:type="paragraph" w:default="1" w:styleId="Normal">
     <w:name w:val="Normal"/>
     <w:qFormat/>
     <w:rsid w:val="00AE5B6D"/>
   </w:style>
-  <w:style w:type="character" w:default="1" w:styleId="a0">
+  <w:style w:type="character" w:default="1" w:styleId="DefaultParagraphFont">
     <w:name w:val="Default Paragraph Font"/>
     <w:uiPriority w:val="1"/>
     <w:semiHidden/>
     <w:unhideWhenUsed/>
   </w:style>
-  <w:style w:type="table" w:default="1" w:styleId="a1">
+  <w:style w:type="table" w:default="1" w:styleId="TableNormal">
     <w:name w:val="Normal Table"/>
     <w:uiPriority w:val="99"/>
     <w:semiHidden/>
     <w:unhideWhenUsed/>
+    <w:qFormat/>
     <w:tblPr>
       <w:tblInd w:w="0" w:type="dxa"/>
       <w:tblCellMar>
@@ -3300,15 +4136,15 @@
       </w:tblCellMar>
     </w:tblPr>
   </w:style>
-  <w:style w:type="numbering" w:default="1" w:styleId="a2">
+  <w:style w:type="numbering" w:default="1" w:styleId="NoList">
     <w:name w:val="No List"/>
     <w:uiPriority w:val="99"/>
     <w:semiHidden/>
     <w:unhideWhenUsed/>
   </w:style>
-  <w:style w:type="paragraph" w:styleId="a3">
+  <w:style w:type="paragraph" w:styleId="ListParagraph">
     <w:name w:val="List Paragraph"/>
-    <w:basedOn w:val="a"/>
+    <w:basedOn w:val="Normal"/>
     <w:uiPriority w:val="34"/>
     <w:qFormat/>
     <w:rsid w:val="00AE5B6D"/>
@@ -3819,4 +4655,16 @@
   <a:objectDefaults/>
   <a:extraClrSchemeLst/>
 </a:theme>
+</file>
+
+<file path=customXml/item1.xml><?xml version="1.0" encoding="utf-8"?>
+<b:Sources xmlns:b="http://schemas.openxmlformats.org/officeDocument/2006/bibliography" xmlns="http://schemas.openxmlformats.org/officeDocument/2006/bibliography" SelectedStyle="\APA.XSL" StyleName="APA Fifth Edition"/>
+</file>
+
+<file path=customXml/itemProps1.xml><?xml version="1.0" encoding="utf-8"?>
+<ds:datastoreItem xmlns:ds="http://schemas.openxmlformats.org/officeDocument/2006/customXml" ds:itemID="{EE981FB0-E2F8-422C-B118-DFD428D309A5}">
+  <ds:schemaRefs>
+    <ds:schemaRef ds:uri="http://schemas.openxmlformats.org/officeDocument/2006/bibliography"/>
+  </ds:schemaRefs>
+</ds:datastoreItem>
 </file>
</xml_diff>

<commit_message>
UC des + SRS change front
</commit_message>
<xml_diff>
--- a/SRS.docx
+++ b/SRS.docx
@@ -41,6 +41,8 @@
       <w:r>
         <w:rPr>
           <w:rFonts w:cstheme="minorHAnsi"/>
+          <w:b/>
+          <w:bCs/>
           <w:sz w:val="24"/>
           <w:szCs w:val="24"/>
         </w:rPr>
@@ -49,6 +51,8 @@
       <w:r>
         <w:rPr>
           <w:rFonts w:cstheme="minorHAnsi"/>
+          <w:b/>
+          <w:bCs/>
           <w:sz w:val="24"/>
           <w:szCs w:val="24"/>
         </w:rPr>
@@ -57,6 +61,8 @@
       <w:r>
         <w:rPr>
           <w:rFonts w:cstheme="minorHAnsi"/>
+          <w:b/>
+          <w:bCs/>
           <w:sz w:val="24"/>
           <w:szCs w:val="24"/>
         </w:rPr>
@@ -65,6 +71,8 @@
       <w:r>
         <w:rPr>
           <w:rFonts w:cstheme="minorHAnsi"/>
+          <w:b/>
+          <w:bCs/>
           <w:sz w:val="24"/>
           <w:szCs w:val="24"/>
         </w:rPr>
@@ -239,6 +247,8 @@
       <w:r>
         <w:rPr>
           <w:rFonts w:cstheme="minorHAnsi"/>
+          <w:b/>
+          <w:bCs/>
           <w:sz w:val="24"/>
           <w:szCs w:val="24"/>
         </w:rPr>
@@ -247,6 +257,8 @@
       <w:r>
         <w:rPr>
           <w:rFonts w:cstheme="minorHAnsi"/>
+          <w:b/>
+          <w:bCs/>
           <w:sz w:val="24"/>
           <w:szCs w:val="24"/>
         </w:rPr>
@@ -255,6 +267,8 @@
       <w:r>
         <w:rPr>
           <w:rFonts w:cstheme="minorHAnsi"/>
+          <w:b/>
+          <w:bCs/>
           <w:sz w:val="24"/>
           <w:szCs w:val="24"/>
         </w:rPr>
@@ -263,6 +277,8 @@
       <w:r>
         <w:rPr>
           <w:rFonts w:cstheme="minorHAnsi"/>
+          <w:b/>
+          <w:bCs/>
           <w:sz w:val="24"/>
           <w:szCs w:val="24"/>
         </w:rPr>
@@ -275,7 +291,17 @@
           <w:szCs w:val="24"/>
         </w:rPr>
         <w:br/>
-        <w:t>SRS-02: System shall provide an interface to display current activities of the temple.</w:t>
+        <w:t>SRS-02: System shall provide an interface to display cur</w:t>
+      </w:r>
+      <w:bookmarkStart w:id="0" w:name="_GoBack"/>
+      <w:bookmarkEnd w:id="0"/>
+      <w:r>
+        <w:rPr>
+          <w:rFonts w:cstheme="minorHAnsi"/>
+          <w:sz w:val="24"/>
+          <w:szCs w:val="24"/>
+        </w:rPr>
+        <w:t>rent activities of the temple.</w:t>
       </w:r>
       <w:r>
         <w:rPr>
@@ -461,6 +487,8 @@
       <w:r>
         <w:rPr>
           <w:rFonts w:cstheme="minorHAnsi"/>
+          <w:b/>
+          <w:bCs/>
           <w:sz w:val="24"/>
           <w:szCs w:val="24"/>
         </w:rPr>
@@ -469,6 +497,8 @@
       <w:r>
         <w:rPr>
           <w:rFonts w:cstheme="minorHAnsi"/>
+          <w:b/>
+          <w:bCs/>
           <w:sz w:val="24"/>
           <w:szCs w:val="24"/>
         </w:rPr>
@@ -668,6 +698,8 @@
       <w:r>
         <w:rPr>
           <w:rFonts w:cstheme="minorHAnsi"/>
+          <w:b/>
+          <w:bCs/>
           <w:sz w:val="24"/>
           <w:szCs w:val="24"/>
         </w:rPr>
@@ -676,6 +708,8 @@
       <w:r>
         <w:rPr>
           <w:rFonts w:cstheme="minorHAnsi"/>
+          <w:b/>
+          <w:bCs/>
           <w:sz w:val="24"/>
           <w:szCs w:val="24"/>
         </w:rPr>
@@ -684,6 +718,8 @@
       <w:r>
         <w:rPr>
           <w:rFonts w:cstheme="minorHAnsi"/>
+          <w:b/>
+          <w:bCs/>
           <w:sz w:val="24"/>
           <w:szCs w:val="24"/>
         </w:rPr>
@@ -692,6 +728,8 @@
       <w:r>
         <w:rPr>
           <w:rFonts w:cstheme="minorHAnsi"/>
+          <w:b/>
+          <w:bCs/>
           <w:sz w:val="24"/>
           <w:szCs w:val="24"/>
         </w:rPr>
@@ -865,6 +903,8 @@
       <w:r>
         <w:rPr>
           <w:rFonts w:cstheme="minorHAnsi"/>
+          <w:b/>
+          <w:bCs/>
           <w:sz w:val="24"/>
           <w:szCs w:val="24"/>
         </w:rPr>
@@ -873,6 +913,8 @@
       <w:r>
         <w:rPr>
           <w:rFonts w:cstheme="minorHAnsi"/>
+          <w:b/>
+          <w:bCs/>
           <w:sz w:val="24"/>
           <w:szCs w:val="24"/>
         </w:rPr>
@@ -1059,6 +1101,8 @@
       <w:r>
         <w:rPr>
           <w:rFonts w:cstheme="minorHAnsi"/>
+          <w:b/>
+          <w:bCs/>
           <w:sz w:val="24"/>
           <w:szCs w:val="24"/>
         </w:rPr>
@@ -1067,6 +1111,8 @@
       <w:r>
         <w:rPr>
           <w:rFonts w:cstheme="minorHAnsi"/>
+          <w:b/>
+          <w:bCs/>
           <w:sz w:val="24"/>
           <w:szCs w:val="24"/>
         </w:rPr>
@@ -1166,6 +1212,8 @@
       <w:r>
         <w:rPr>
           <w:rFonts w:cstheme="minorHAnsi"/>
+          <w:b/>
+          <w:bCs/>
           <w:sz w:val="24"/>
           <w:szCs w:val="24"/>
         </w:rPr>
@@ -1174,6 +1222,8 @@
       <w:r>
         <w:rPr>
           <w:rFonts w:cstheme="minorHAnsi"/>
+          <w:b/>
+          <w:bCs/>
           <w:sz w:val="24"/>
           <w:szCs w:val="24"/>
         </w:rPr>
@@ -1226,23 +1276,7 @@
           <w:sz w:val="24"/>
           <w:szCs w:val="24"/>
         </w:rPr>
-        <w:t xml:space="preserve">: System shall provide </w:t>
-      </w:r>
-      <w:r>
-        <w:rPr>
-          <w:rFonts w:cstheme="minorHAnsi"/>
-          <w:sz w:val="24"/>
-          <w:szCs w:val="24"/>
-        </w:rPr>
-        <w:t>other</w:t>
-      </w:r>
-      <w:r>
-        <w:rPr>
-          <w:rFonts w:cstheme="minorHAnsi"/>
-          <w:sz w:val="24"/>
-          <w:szCs w:val="24"/>
-        </w:rPr>
-        <w:t xml:space="preserve"> activity box, activity’s photo and description.</w:t>
+        <w:t>: System shall provide other activity box, activity’s photo and description.</w:t>
       </w:r>
       <w:r>
         <w:rPr>
@@ -1370,6 +1404,8 @@
       </w:r>
       <w:r>
         <w:rPr>
+          <w:b/>
+          <w:bCs/>
           <w:sz w:val="24"/>
           <w:szCs w:val="24"/>
         </w:rPr>
@@ -1583,6 +1619,8 @@
       <w:r>
         <w:rPr>
           <w:rFonts w:cstheme="minorHAnsi"/>
+          <w:b/>
+          <w:bCs/>
           <w:sz w:val="24"/>
           <w:szCs w:val="24"/>
         </w:rPr>
@@ -1591,6 +1629,8 @@
       <w:r>
         <w:rPr>
           <w:rFonts w:cstheme="minorHAnsi"/>
+          <w:b/>
+          <w:bCs/>
           <w:sz w:val="24"/>
           <w:szCs w:val="24"/>
         </w:rPr>
@@ -1842,6 +1882,8 @@
       <w:r>
         <w:rPr>
           <w:rFonts w:cstheme="minorHAnsi"/>
+          <w:b/>
+          <w:bCs/>
           <w:sz w:val="24"/>
           <w:szCs w:val="24"/>
         </w:rPr>
@@ -1850,6 +1892,8 @@
       <w:r>
         <w:rPr>
           <w:rFonts w:cstheme="minorHAnsi"/>
+          <w:b/>
+          <w:bCs/>
           <w:sz w:val="24"/>
           <w:szCs w:val="24"/>
         </w:rPr>
@@ -1942,6 +1986,8 @@
       <w:r>
         <w:rPr>
           <w:rFonts w:cstheme="minorHAnsi"/>
+          <w:b/>
+          <w:bCs/>
           <w:sz w:val="24"/>
           <w:szCs w:val="24"/>
         </w:rPr>
@@ -1950,6 +1996,8 @@
       <w:r>
         <w:rPr>
           <w:rFonts w:cstheme="minorHAnsi"/>
+          <w:b/>
+          <w:bCs/>
           <w:sz w:val="24"/>
           <w:szCs w:val="24"/>
         </w:rPr>
@@ -2262,6 +2310,8 @@
       <w:r>
         <w:rPr>
           <w:rFonts w:cstheme="minorHAnsi"/>
+          <w:b/>
+          <w:bCs/>
           <w:sz w:val="24"/>
           <w:szCs w:val="24"/>
         </w:rPr>
@@ -2270,6 +2320,8 @@
       <w:r>
         <w:rPr>
           <w:rFonts w:cstheme="minorHAnsi"/>
+          <w:b/>
+          <w:bCs/>
           <w:sz w:val="24"/>
           <w:szCs w:val="24"/>
         </w:rPr>
@@ -2278,6 +2330,8 @@
       <w:r>
         <w:rPr>
           <w:rFonts w:cstheme="minorHAnsi"/>
+          <w:b/>
+          <w:bCs/>
           <w:sz w:val="24"/>
           <w:szCs w:val="24"/>
         </w:rPr>
@@ -2286,6 +2340,8 @@
       <w:r>
         <w:rPr>
           <w:rFonts w:cstheme="minorHAnsi"/>
+          <w:b/>
+          <w:bCs/>
           <w:sz w:val="24"/>
           <w:szCs w:val="24"/>
         </w:rPr>
@@ -2508,6 +2564,8 @@
       <w:r>
         <w:rPr>
           <w:rFonts w:cstheme="minorHAnsi"/>
+          <w:b/>
+          <w:bCs/>
           <w:sz w:val="24"/>
           <w:szCs w:val="24"/>
         </w:rPr>
@@ -2516,6 +2574,8 @@
       <w:r>
         <w:rPr>
           <w:rFonts w:cstheme="minorHAnsi"/>
+          <w:b/>
+          <w:bCs/>
           <w:sz w:val="24"/>
           <w:szCs w:val="24"/>
         </w:rPr>
@@ -2705,13 +2765,6 @@
           <w:szCs w:val="24"/>
         </w:rPr>
         <w:br/>
-      </w:r>
-      <w:r>
-        <w:rPr>
-          <w:rFonts w:cstheme="minorHAnsi"/>
-          <w:sz w:val="24"/>
-          <w:szCs w:val="24"/>
-        </w:rPr>
         <w:t>SRS-110</w:t>
       </w:r>
       <w:r>
@@ -2744,6 +2797,8 @@
       <w:r>
         <w:rPr>
           <w:rFonts w:cstheme="minorHAnsi"/>
+          <w:b/>
+          <w:bCs/>
           <w:sz w:val="24"/>
           <w:szCs w:val="24"/>
         </w:rPr>
@@ -2752,6 +2807,8 @@
       <w:r>
         <w:rPr>
           <w:rFonts w:cstheme="minorHAnsi"/>
+          <w:b/>
+          <w:bCs/>
           <w:sz w:val="24"/>
           <w:szCs w:val="24"/>
         </w:rPr>
@@ -2852,6 +2909,8 @@
       <w:r>
         <w:rPr>
           <w:rFonts w:cstheme="minorHAnsi"/>
+          <w:b/>
+          <w:bCs/>
           <w:sz w:val="24"/>
           <w:szCs w:val="24"/>
         </w:rPr>
@@ -2860,6 +2919,8 @@
       <w:r>
         <w:rPr>
           <w:rFonts w:cstheme="minorHAnsi"/>
+          <w:b/>
+          <w:bCs/>
           <w:sz w:val="24"/>
           <w:szCs w:val="24"/>
         </w:rPr>
@@ -2868,6 +2929,8 @@
       <w:r>
         <w:rPr>
           <w:rFonts w:cstheme="minorHAnsi"/>
+          <w:b/>
+          <w:bCs/>
           <w:sz w:val="24"/>
           <w:szCs w:val="24"/>
         </w:rPr>
@@ -3174,6 +3237,8 @@
       <w:r>
         <w:rPr>
           <w:rFonts w:cstheme="minorHAnsi"/>
+          <w:b/>
+          <w:bCs/>
           <w:sz w:val="24"/>
           <w:szCs w:val="24"/>
         </w:rPr>
@@ -3182,6 +3247,8 @@
       <w:r>
         <w:rPr>
           <w:rFonts w:cstheme="minorHAnsi"/>
+          <w:b/>
+          <w:bCs/>
           <w:sz w:val="24"/>
           <w:szCs w:val="24"/>
         </w:rPr>
@@ -3190,6 +3257,8 @@
       <w:r>
         <w:rPr>
           <w:rFonts w:cstheme="minorHAnsi"/>
+          <w:b/>
+          <w:bCs/>
           <w:sz w:val="24"/>
           <w:szCs w:val="24"/>
         </w:rPr>
@@ -3532,13 +3601,6 @@
           <w:szCs w:val="24"/>
         </w:rPr>
         <w:br/>
-      </w:r>
-      <w:r>
-        <w:rPr>
-          <w:rFonts w:cstheme="minorHAnsi"/>
-          <w:sz w:val="24"/>
-          <w:szCs w:val="24"/>
-        </w:rPr>
         <w:t>SRS-70</w:t>
       </w:r>
       <w:r>
@@ -3580,13 +3642,6 @@
           <w:szCs w:val="24"/>
         </w:rPr>
         <w:br/>
-      </w:r>
-      <w:r>
-        <w:rPr>
-          <w:rFonts w:cstheme="minorHAnsi"/>
-          <w:sz w:val="24"/>
-          <w:szCs w:val="24"/>
-        </w:rPr>
         <w:t>SRS-101</w:t>
       </w:r>
       <w:r>
@@ -3619,6 +3674,8 @@
       <w:r>
         <w:rPr>
           <w:rFonts w:cstheme="minorHAnsi"/>
+          <w:b/>
+          <w:bCs/>
           <w:sz w:val="24"/>
           <w:szCs w:val="24"/>
         </w:rPr>
@@ -3627,6 +3684,8 @@
       <w:r>
         <w:rPr>
           <w:rFonts w:cstheme="minorHAnsi"/>
+          <w:b/>
+          <w:bCs/>
           <w:sz w:val="24"/>
           <w:szCs w:val="24"/>
         </w:rPr>
@@ -3811,13 +3870,6 @@
           <w:szCs w:val="24"/>
         </w:rPr>
         <w:br/>
-      </w:r>
-      <w:r>
-        <w:rPr>
-          <w:rFonts w:cstheme="minorHAnsi"/>
-          <w:sz w:val="24"/>
-          <w:szCs w:val="24"/>
-        </w:rPr>
         <w:t>SRS-106</w:t>
       </w:r>
       <w:r>
@@ -3990,13 +4042,6 @@
           <w:szCs w:val="24"/>
         </w:rPr>
         <w:br/>
-      </w:r>
-      <w:r>
-        <w:rPr>
-          <w:rFonts w:cstheme="minorHAnsi"/>
-          <w:sz w:val="24"/>
-          <w:szCs w:val="24"/>
-        </w:rPr>
         <w:t>SRS-110</w:t>
       </w:r>
       <w:r>
@@ -4053,6 +4098,8 @@
       <w:r>
         <w:rPr>
           <w:rFonts w:cstheme="minorHAnsi"/>
+          <w:b/>
+          <w:bCs/>
           <w:sz w:val="24"/>
           <w:szCs w:val="24"/>
         </w:rPr>
@@ -4061,6 +4108,8 @@
       <w:r>
         <w:rPr>
           <w:rFonts w:cstheme="minorHAnsi"/>
+          <w:b/>
+          <w:bCs/>
           <w:sz w:val="24"/>
           <w:szCs w:val="24"/>
         </w:rPr>
@@ -4069,6 +4118,8 @@
       <w:r>
         <w:rPr>
           <w:rFonts w:cstheme="minorHAnsi"/>
+          <w:b/>
+          <w:bCs/>
           <w:sz w:val="24"/>
           <w:szCs w:val="24"/>
         </w:rPr>
@@ -4449,6 +4500,8 @@
       <w:r>
         <w:rPr>
           <w:rFonts w:cstheme="minorHAnsi"/>
+          <w:b/>
+          <w:bCs/>
           <w:sz w:val="24"/>
           <w:szCs w:val="24"/>
         </w:rPr>
@@ -4457,6 +4510,8 @@
       <w:r>
         <w:rPr>
           <w:rFonts w:cstheme="minorHAnsi"/>
+          <w:b/>
+          <w:bCs/>
           <w:sz w:val="24"/>
           <w:szCs w:val="24"/>
         </w:rPr>
@@ -4465,6 +4520,8 @@
       <w:r>
         <w:rPr>
           <w:rFonts w:cstheme="minorHAnsi"/>
+          <w:b/>
+          <w:bCs/>
           <w:sz w:val="24"/>
           <w:szCs w:val="24"/>
         </w:rPr>
@@ -4473,6 +4530,8 @@
       <w:r>
         <w:rPr>
           <w:rFonts w:cstheme="minorHAnsi"/>
+          <w:b/>
+          <w:bCs/>
           <w:sz w:val="24"/>
           <w:szCs w:val="24"/>
         </w:rPr>
@@ -4716,6 +4775,8 @@
       <w:r>
         <w:rPr>
           <w:rFonts w:cstheme="minorHAnsi"/>
+          <w:b/>
+          <w:bCs/>
           <w:sz w:val="24"/>
           <w:szCs w:val="24"/>
         </w:rPr>
@@ -4724,6 +4785,8 @@
       <w:r>
         <w:rPr>
           <w:rFonts w:cstheme="minorHAnsi"/>
+          <w:b/>
+          <w:bCs/>
           <w:sz w:val="24"/>
           <w:szCs w:val="24"/>
         </w:rPr>
@@ -4733,6 +4796,8 @@
       <w:r>
         <w:rPr>
           <w:rFonts w:cstheme="minorHAnsi"/>
+          <w:b/>
+          <w:bCs/>
           <w:sz w:val="24"/>
           <w:szCs w:val="24"/>
         </w:rPr>
@@ -4770,15 +4835,7 @@
           <w:sz w:val="24"/>
           <w:szCs w:val="24"/>
         </w:rPr>
-        <w:t xml:space="preserve"> a list of </w:t>
-      </w:r>
-      <w:r>
-        <w:rPr>
-          <w:rFonts w:cstheme="minorHAnsi"/>
-          <w:sz w:val="24"/>
-          <w:szCs w:val="24"/>
-        </w:rPr>
-        <w:t>Dharma question</w:t>
+        <w:t xml:space="preserve"> a list of Dharma question</w:t>
       </w:r>
       <w:r>
         <w:rPr>
@@ -4794,15 +4851,7 @@
           <w:sz w:val="24"/>
           <w:szCs w:val="24"/>
         </w:rPr>
-        <w:t xml:space="preserve"> interface</w:t>
-      </w:r>
-      <w:r>
-        <w:rPr>
-          <w:rFonts w:cstheme="minorHAnsi"/>
-          <w:sz w:val="24"/>
-          <w:szCs w:val="24"/>
-        </w:rPr>
-        <w:t>.</w:t>
+        <w:t xml:space="preserve"> interface.</w:t>
       </w:r>
       <w:r>
         <w:rPr>
@@ -4974,6 +5023,8 @@
       <w:r>
         <w:rPr>
           <w:rFonts w:cstheme="minorHAnsi"/>
+          <w:b/>
+          <w:bCs/>
           <w:sz w:val="24"/>
           <w:szCs w:val="24"/>
         </w:rPr>
@@ -4982,6 +5033,8 @@
       <w:r>
         <w:rPr>
           <w:rFonts w:cstheme="minorHAnsi"/>
+          <w:b/>
+          <w:bCs/>
           <w:sz w:val="24"/>
           <w:szCs w:val="24"/>
         </w:rPr>
@@ -4990,6 +5043,8 @@
       <w:r>
         <w:rPr>
           <w:rFonts w:cstheme="minorHAnsi"/>
+          <w:b/>
+          <w:bCs/>
           <w:sz w:val="24"/>
           <w:szCs w:val="24"/>
         </w:rPr>
@@ -4998,6 +5053,8 @@
       <w:r>
         <w:rPr>
           <w:rFonts w:cstheme="minorHAnsi"/>
+          <w:b/>
+          <w:bCs/>
           <w:sz w:val="24"/>
           <w:szCs w:val="24"/>
         </w:rPr>
@@ -5010,13 +5067,6 @@
           <w:szCs w:val="24"/>
         </w:rPr>
         <w:br/>
-      </w:r>
-      <w:r>
-        <w:rPr>
-          <w:rFonts w:cstheme="minorHAnsi"/>
-          <w:sz w:val="24"/>
-          <w:szCs w:val="24"/>
-        </w:rPr>
         <w:t>SRS</w:t>
       </w:r>
       <w:r>
@@ -5261,6 +5311,8 @@
       <w:r>
         <w:rPr>
           <w:rFonts w:cstheme="minorHAnsi"/>
+          <w:b/>
+          <w:bCs/>
           <w:sz w:val="24"/>
           <w:szCs w:val="24"/>
         </w:rPr>
@@ -5530,11 +5582,23 @@
           <w:sz w:val="24"/>
           <w:szCs w:val="24"/>
         </w:rPr>
-        <w:t>URS-23</w:t>
-      </w:r>
-      <w:r>
-        <w:rPr>
-          <w:rFonts w:cstheme="minorHAnsi"/>
+        <w:t>URS-</w:t>
+      </w:r>
+      <w:r>
+        <w:rPr>
+          <w:rFonts w:cstheme="minorHAnsi"/>
+          <w:b/>
+          <w:bCs/>
+          <w:sz w:val="24"/>
+          <w:szCs w:val="24"/>
+        </w:rPr>
+        <w:t>23</w:t>
+      </w:r>
+      <w:r>
+        <w:rPr>
+          <w:rFonts w:cstheme="minorHAnsi"/>
+          <w:b/>
+          <w:bCs/>
           <w:sz w:val="24"/>
           <w:szCs w:val="24"/>
         </w:rPr>
@@ -5543,6 +5607,8 @@
       <w:r>
         <w:rPr>
           <w:rFonts w:cstheme="minorHAnsi"/>
+          <w:b/>
+          <w:bCs/>
           <w:sz w:val="24"/>
           <w:szCs w:val="24"/>
         </w:rPr>
@@ -5551,6 +5617,8 @@
       <w:r>
         <w:rPr>
           <w:rFonts w:cstheme="minorHAnsi"/>
+          <w:b/>
+          <w:bCs/>
           <w:sz w:val="24"/>
           <w:szCs w:val="24"/>
         </w:rPr>
@@ -5563,13 +5631,6 @@
           <w:szCs w:val="24"/>
         </w:rPr>
         <w:br/>
-      </w:r>
-      <w:r>
-        <w:rPr>
-          <w:rFonts w:cstheme="minorHAnsi"/>
-          <w:sz w:val="24"/>
-          <w:szCs w:val="24"/>
-        </w:rPr>
         <w:t>SRS-</w:t>
       </w:r>
       <w:r>
@@ -5610,6 +5671,8 @@
       <w:r>
         <w:rPr>
           <w:rFonts w:cstheme="minorHAnsi"/>
+          <w:b/>
+          <w:bCs/>
           <w:sz w:val="24"/>
           <w:szCs w:val="24"/>
         </w:rPr>
@@ -5618,6 +5681,8 @@
       <w:r>
         <w:rPr>
           <w:rFonts w:cstheme="minorHAnsi"/>
+          <w:b/>
+          <w:bCs/>
           <w:sz w:val="24"/>
           <w:szCs w:val="24"/>
         </w:rPr>
@@ -5646,6 +5711,31 @@
           <w:sz w:val="24"/>
           <w:szCs w:val="24"/>
         </w:rPr>
+        <w:t>: System shall provide the interface to display the sending email.</w:t>
+      </w:r>
+      <w:r>
+        <w:rPr>
+          <w:rFonts w:cstheme="minorHAnsi"/>
+          <w:sz w:val="24"/>
+          <w:szCs w:val="24"/>
+        </w:rPr>
+        <w:br/>
+        <w:t>SRS-</w:t>
+      </w:r>
+      <w:r>
+        <w:rPr>
+          <w:rFonts w:cstheme="minorHAnsi"/>
+          <w:sz w:val="24"/>
+          <w:szCs w:val="24"/>
+        </w:rPr>
+        <w:t>20</w:t>
+      </w:r>
+      <w:r>
+        <w:rPr>
+          <w:rFonts w:cstheme="minorHAnsi"/>
+          <w:sz w:val="24"/>
+          <w:szCs w:val="24"/>
+        </w:rPr>
         <w:t xml:space="preserve">: System shall </w:t>
       </w:r>
       <w:r>
@@ -5654,40 +5744,51 @@
           <w:sz w:val="24"/>
           <w:szCs w:val="24"/>
         </w:rPr>
-        <w:t xml:space="preserve">provide the interface to display </w:t>
-      </w:r>
-      <w:r>
-        <w:rPr>
-          <w:rFonts w:cstheme="minorHAnsi"/>
-          <w:sz w:val="24"/>
-          <w:szCs w:val="24"/>
-        </w:rPr>
-        <w:t>the sending email</w:t>
-      </w:r>
-      <w:r>
-        <w:rPr>
-          <w:rFonts w:cstheme="minorHAnsi"/>
-          <w:sz w:val="24"/>
-          <w:szCs w:val="24"/>
-        </w:rPr>
-        <w:t>.</w:t>
-      </w:r>
-      <w:r>
-        <w:rPr>
-          <w:rFonts w:cstheme="minorHAnsi"/>
-          <w:sz w:val="24"/>
-          <w:szCs w:val="24"/>
-        </w:rPr>
-        <w:br/>
-        <w:t>SRS-</w:t>
-      </w:r>
-      <w:r>
-        <w:rPr>
-          <w:rFonts w:cstheme="minorHAnsi"/>
-          <w:sz w:val="24"/>
-          <w:szCs w:val="24"/>
-        </w:rPr>
-        <w:t>20</w:t>
+        <w:t>provide a Title text box.</w:t>
+      </w:r>
+      <w:r>
+        <w:rPr>
+          <w:rFonts w:cstheme="minorHAnsi"/>
+          <w:sz w:val="24"/>
+          <w:szCs w:val="24"/>
+        </w:rPr>
+        <w:br/>
+        <w:t>SRS-21</w:t>
+      </w:r>
+      <w:r>
+        <w:rPr>
+          <w:rFonts w:cstheme="minorHAnsi"/>
+          <w:sz w:val="24"/>
+          <w:szCs w:val="24"/>
+        </w:rPr>
+        <w:t xml:space="preserve">: System shall provide a description box that required time, </w:t>
+      </w:r>
+      <w:proofErr w:type="gramStart"/>
+      <w:r>
+        <w:rPr>
+          <w:rFonts w:cstheme="minorHAnsi"/>
+          <w:sz w:val="24"/>
+          <w:szCs w:val="24"/>
+        </w:rPr>
+        <w:t>date ,and</w:t>
+      </w:r>
+      <w:proofErr w:type="gramEnd"/>
+      <w:r>
+        <w:rPr>
+          <w:rFonts w:cstheme="minorHAnsi"/>
+          <w:sz w:val="24"/>
+          <w:szCs w:val="24"/>
+        </w:rPr>
+        <w:t xml:space="preserve"> place.</w:t>
+      </w:r>
+      <w:r>
+        <w:rPr>
+          <w:rFonts w:cstheme="minorHAnsi"/>
+          <w:sz w:val="24"/>
+          <w:szCs w:val="24"/>
+        </w:rPr>
+        <w:br/>
+        <w:t>SRS-112</w:t>
       </w:r>
       <w:r>
         <w:rPr>
@@ -5703,24 +5804,79 @@
           <w:sz w:val="24"/>
           <w:szCs w:val="24"/>
         </w:rPr>
-        <w:t>provide a Title text box.</w:t>
-      </w:r>
-      <w:r>
-        <w:rPr>
-          <w:rFonts w:cstheme="minorHAnsi"/>
-          <w:sz w:val="24"/>
-          <w:szCs w:val="24"/>
-        </w:rPr>
-        <w:br/>
-        <w:t>SRS-21</w:t>
-      </w:r>
-      <w:r>
-        <w:rPr>
-          <w:rFonts w:cstheme="minorHAnsi"/>
-          <w:sz w:val="24"/>
-          <w:szCs w:val="24"/>
-        </w:rPr>
-        <w:t xml:space="preserve">: System shall provide a description box that required time, </w:t>
+        <w:t>provide</w:t>
+      </w:r>
+      <w:r>
+        <w:rPr>
+          <w:rFonts w:cstheme="minorHAnsi"/>
+          <w:sz w:val="24"/>
+          <w:szCs w:val="24"/>
+        </w:rPr>
+        <w:t xml:space="preserve"> a button to send.</w:t>
+      </w:r>
+      <w:r>
+        <w:rPr>
+          <w:rFonts w:cstheme="minorHAnsi"/>
+          <w:sz w:val="24"/>
+          <w:szCs w:val="24"/>
+        </w:rPr>
+        <w:br/>
+      </w:r>
+      <w:r>
+        <w:rPr>
+          <w:rFonts w:cstheme="minorHAnsi"/>
+          <w:sz w:val="24"/>
+          <w:szCs w:val="24"/>
+        </w:rPr>
+        <w:t>SRS-63</w:t>
+      </w:r>
+      <w:r>
+        <w:rPr>
+          <w:rFonts w:cstheme="minorHAnsi"/>
+          <w:sz w:val="24"/>
+          <w:szCs w:val="24"/>
+        </w:rPr>
+        <w:t>: System shall show send successfully.</w:t>
+      </w:r>
+      <w:r>
+        <w:rPr>
+          <w:rFonts w:cstheme="minorHAnsi"/>
+          <w:sz w:val="24"/>
+          <w:szCs w:val="24"/>
+        </w:rPr>
+        <w:br/>
+      </w:r>
+      <w:r>
+        <w:rPr>
+          <w:rFonts w:cstheme="minorHAnsi"/>
+          <w:sz w:val="24"/>
+          <w:szCs w:val="24"/>
+        </w:rPr>
+        <w:t>SRS-104</w:t>
+      </w:r>
+      <w:r>
+        <w:rPr>
+          <w:rFonts w:cstheme="minorHAnsi"/>
+          <w:sz w:val="24"/>
+          <w:szCs w:val="24"/>
+        </w:rPr>
+        <w:t xml:space="preserve">: System shall </w:t>
+      </w:r>
+      <w:r>
+        <w:rPr>
+          <w:rFonts w:cstheme="minorHAnsi"/>
+          <w:sz w:val="24"/>
+          <w:szCs w:val="24"/>
+        </w:rPr>
+        <w:t>provide</w:t>
+      </w:r>
+      <w:r>
+        <w:rPr>
+          <w:rFonts w:cstheme="minorHAnsi"/>
+          <w:sz w:val="24"/>
+          <w:szCs w:val="24"/>
+        </w:rPr>
+        <w:t xml:space="preserve"> a button bar, which are Home, History, Activity, Map, Dharma   </w:t>
       </w:r>
       <w:proofErr w:type="gramStart"/>
       <w:r>
@@ -5729,7 +5885,7 @@
           <w:sz w:val="24"/>
           <w:szCs w:val="24"/>
         </w:rPr>
-        <w:t>date ,and</w:t>
+        <w:t>Q&amp;A ,and</w:t>
       </w:r>
       <w:proofErr w:type="gramEnd"/>
       <w:r>
@@ -5738,121 +5894,6 @@
           <w:sz w:val="24"/>
           <w:szCs w:val="24"/>
         </w:rPr>
-        <w:t xml:space="preserve"> place.</w:t>
-      </w:r>
-      <w:r>
-        <w:rPr>
-          <w:rFonts w:cstheme="minorHAnsi"/>
-          <w:sz w:val="24"/>
-          <w:szCs w:val="24"/>
-        </w:rPr>
-        <w:br/>
-        <w:t>SRS-112</w:t>
-      </w:r>
-      <w:r>
-        <w:rPr>
-          <w:rFonts w:cstheme="minorHAnsi"/>
-          <w:sz w:val="24"/>
-          <w:szCs w:val="24"/>
-        </w:rPr>
-        <w:t xml:space="preserve">: System shall </w:t>
-      </w:r>
-      <w:r>
-        <w:rPr>
-          <w:rFonts w:cstheme="minorHAnsi"/>
-          <w:sz w:val="24"/>
-          <w:szCs w:val="24"/>
-        </w:rPr>
-        <w:t>provide</w:t>
-      </w:r>
-      <w:r>
-        <w:rPr>
-          <w:rFonts w:cstheme="minorHAnsi"/>
-          <w:sz w:val="24"/>
-          <w:szCs w:val="24"/>
-        </w:rPr>
-        <w:t xml:space="preserve"> a button to send.</w:t>
-      </w:r>
-      <w:r>
-        <w:rPr>
-          <w:rFonts w:cstheme="minorHAnsi"/>
-          <w:sz w:val="24"/>
-          <w:szCs w:val="24"/>
-        </w:rPr>
-        <w:br/>
-      </w:r>
-      <w:r>
-        <w:rPr>
-          <w:rFonts w:cstheme="minorHAnsi"/>
-          <w:sz w:val="24"/>
-          <w:szCs w:val="24"/>
-        </w:rPr>
-        <w:t>SRS-63</w:t>
-      </w:r>
-      <w:r>
-        <w:rPr>
-          <w:rFonts w:cstheme="minorHAnsi"/>
-          <w:sz w:val="24"/>
-          <w:szCs w:val="24"/>
-        </w:rPr>
-        <w:t>: System shall show send successfully.</w:t>
-      </w:r>
-      <w:r>
-        <w:rPr>
-          <w:rFonts w:cstheme="minorHAnsi"/>
-          <w:sz w:val="24"/>
-          <w:szCs w:val="24"/>
-        </w:rPr>
-        <w:br/>
-      </w:r>
-      <w:r>
-        <w:rPr>
-          <w:rFonts w:cstheme="minorHAnsi"/>
-          <w:sz w:val="24"/>
-          <w:szCs w:val="24"/>
-        </w:rPr>
-        <w:t>SRS-104</w:t>
-      </w:r>
-      <w:r>
-        <w:rPr>
-          <w:rFonts w:cstheme="minorHAnsi"/>
-          <w:sz w:val="24"/>
-          <w:szCs w:val="24"/>
-        </w:rPr>
-        <w:t xml:space="preserve">: System shall </w:t>
-      </w:r>
-      <w:r>
-        <w:rPr>
-          <w:rFonts w:cstheme="minorHAnsi"/>
-          <w:sz w:val="24"/>
-          <w:szCs w:val="24"/>
-        </w:rPr>
-        <w:t>provide</w:t>
-      </w:r>
-      <w:r>
-        <w:rPr>
-          <w:rFonts w:cstheme="minorHAnsi"/>
-          <w:sz w:val="24"/>
-          <w:szCs w:val="24"/>
-        </w:rPr>
-        <w:t xml:space="preserve"> a button bar, which are Home, History, Activity, Map, Dharma   </w:t>
-      </w:r>
-      <w:proofErr w:type="gramStart"/>
-      <w:r>
-        <w:rPr>
-          <w:rFonts w:cstheme="minorHAnsi"/>
-          <w:sz w:val="24"/>
-          <w:szCs w:val="24"/>
-        </w:rPr>
-        <w:t>Q&amp;A ,and</w:t>
-      </w:r>
-      <w:proofErr w:type="gramEnd"/>
-      <w:r>
-        <w:rPr>
-          <w:rFonts w:cstheme="minorHAnsi"/>
-          <w:sz w:val="24"/>
-          <w:szCs w:val="24"/>
-        </w:rPr>
         <w:t xml:space="preserve"> Send Email.</w:t>
       </w:r>
       <w:r>
@@ -5919,8 +5960,6 @@
         </w:rPr>
         <w:t>SRS-110</w:t>
       </w:r>
-      <w:bookmarkStart w:id="0" w:name="_GoBack"/>
-      <w:bookmarkEnd w:id="0"/>
       <w:r>
         <w:rPr>
           <w:rFonts w:cstheme="minorHAnsi"/>
@@ -6761,7 +6800,7 @@
 </file>
 
 <file path=customXml/itemProps1.xml><?xml version="1.0" encoding="utf-8"?>
-<ds:datastoreItem xmlns:ds="http://schemas.openxmlformats.org/officeDocument/2006/customXml" ds:itemID="{F5C35C28-86AE-416F-B62C-4D47265D49CF}">
+<ds:datastoreItem xmlns:ds="http://schemas.openxmlformats.org/officeDocument/2006/customXml" ds:itemID="{F09CE4B3-A169-4764-A324-CB1E22A9109A}">
   <ds:schemaRefs>
     <ds:schemaRef ds:uri="http://schemas.openxmlformats.org/officeDocument/2006/bibliography"/>
   </ds:schemaRefs>

</xml_diff>